<commit_message>
minor doc fixes, very minor
</commit_message>
<xml_diff>
--- a/Shark Attack 2 - External Document.docx
+++ b/Shark Attack 2 - External Document.docx
@@ -164,6 +164,194 @@
                     <w:szCs w:val="60"/>
                   </w:rPr>
                 </w:pPr>
+                <w:r>
+                  <w:rPr>
+                    <w:noProof/>
+                    <w:lang w:eastAsia="en-CA"/>
+                  </w:rPr>
+                  <mc:AlternateContent>
+                    <mc:Choice Requires="wps">
+                      <w:drawing>
+                        <wp:anchor distT="0" distB="0" distL="114300" distR="114300" simplePos="0" relativeHeight="251662848" behindDoc="0" locked="0" layoutInCell="1" allowOverlap="1" wp14:anchorId="16CFD3A7" wp14:editId="4F129B38">
+                          <wp:simplePos x="0" y="0"/>
+                          <wp:positionH relativeFrom="column">
+                            <wp:posOffset>1454785</wp:posOffset>
+                          </wp:positionH>
+                          <wp:positionV relativeFrom="paragraph">
+                            <wp:posOffset>-2276475</wp:posOffset>
+                          </wp:positionV>
+                          <wp:extent cx="3014345" cy="1304925"/>
+                          <wp:effectExtent l="0" t="0" r="14605" b="28575"/>
+                          <wp:wrapNone/>
+                          <wp:docPr id="1" name="Text Box 4"/>
+                          <wp:cNvGraphicFramePr>
+                            <a:graphicFrameLocks xmlns:a="http://schemas.openxmlformats.org/drawingml/2006/main"/>
+                          </wp:cNvGraphicFramePr>
+                          <a:graphic xmlns:a="http://schemas.openxmlformats.org/drawingml/2006/main">
+                            <a:graphicData uri="http://schemas.microsoft.com/office/word/2010/wordprocessingShape">
+                              <wps:wsp>
+                                <wps:cNvSpPr txBox="1">
+                                  <a:spLocks noChangeArrowheads="1"/>
+                                </wps:cNvSpPr>
+                                <wps:spPr bwMode="auto">
+                                  <a:xfrm>
+                                    <a:off x="0" y="0"/>
+                                    <a:ext cx="3014345" cy="1304925"/>
+                                  </a:xfrm>
+                                  <a:prstGeom prst="rect">
+                                    <a:avLst/>
+                                  </a:prstGeom>
+                                  <a:solidFill>
+                                    <a:srgbClr val="FFFFFF"/>
+                                  </a:solidFill>
+                                  <a:ln w="9525">
+                                    <a:solidFill>
+                                      <a:srgbClr val="000000"/>
+                                    </a:solidFill>
+                                    <a:miter lim="800000"/>
+                                    <a:headEnd/>
+                                    <a:tailEnd/>
+                                  </a:ln>
+                                </wps:spPr>
+                                <wps:txbx>
+                                  <w:txbxContent>
+                                    <w:p>
+                                      <w:pPr>
+                                        <w:jc w:val="center"/>
+                                      </w:pPr>
+                                      <w:r>
+                                        <w:rPr>
+                                          <w:noProof/>
+                                          <w:lang w:eastAsia="en-CA"/>
+                                        </w:rPr>
+                                        <w:drawing>
+                                          <wp:inline distT="0" distB="0" distL="0" distR="0" wp14:anchorId="66534BDC" wp14:editId="5764EBCF">
+                                            <wp:extent cx="1143000" cy="1143000"/>
+                                            <wp:effectExtent l="0" t="0" r="0" b="0"/>
+                                            <wp:docPr id="13" name="Picture 13"/>
+                                            <wp:cNvGraphicFramePr>
+                                              <a:graphicFrameLocks xmlns:a="http://schemas.openxmlformats.org/drawingml/2006/main" noChangeAspect="1"/>
+                                            </wp:cNvGraphicFramePr>
+                                            <a:graphic xmlns:a="http://schemas.openxmlformats.org/drawingml/2006/main">
+                                              <a:graphicData uri="http://schemas.openxmlformats.org/drawingml/2006/picture">
+                                                <pic:pic xmlns:pic="http://schemas.openxmlformats.org/drawingml/2006/picture">
+                                                  <pic:nvPicPr>
+                                                    <pic:cNvPr id="2" name="sharknadolarge.png"/>
+                                                    <pic:cNvPicPr/>
+                                                  </pic:nvPicPr>
+                                                  <pic:blipFill>
+                                                    <a:blip r:embed="rId12">
+                                                      <a:extLst>
+                                                        <a:ext uri="{28A0092B-C50C-407E-A947-70E740481C1C}">
+                                                          <a14:useLocalDpi xmlns:a14="http://schemas.microsoft.com/office/drawing/2010/main" val="0"/>
+                                                        </a:ext>
+                                                      </a:extLst>
+                                                    </a:blip>
+                                                    <a:stretch>
+                                                      <a:fillRect/>
+                                                    </a:stretch>
+                                                  </pic:blipFill>
+                                                  <pic:spPr>
+                                                    <a:xfrm>
+                                                      <a:off x="0" y="0"/>
+                                                      <a:ext cx="1143000" cy="1143000"/>
+                                                    </a:xfrm>
+                                                    <a:prstGeom prst="rect">
+                                                      <a:avLst/>
+                                                    </a:prstGeom>
+                                                  </pic:spPr>
+                                                </pic:pic>
+                                              </a:graphicData>
+                                            </a:graphic>
+                                          </wp:inline>
+                                        </w:drawing>
+                                      </w:r>
+                                    </w:p>
+                                  </w:txbxContent>
+                                </wps:txbx>
+                                <wps:bodyPr rot="0" vert="horz" wrap="square" lIns="91440" tIns="45720" rIns="91440" bIns="45720" anchor="t" anchorCtr="0" upright="1">
+                                  <a:noAutofit/>
+                                </wps:bodyPr>
+                              </wps:wsp>
+                            </a:graphicData>
+                          </a:graphic>
+                          <wp14:sizeRelH relativeFrom="margin">
+                            <wp14:pctWidth>0</wp14:pctWidth>
+                          </wp14:sizeRelH>
+                          <wp14:sizeRelV relativeFrom="margin">
+                            <wp14:pctHeight>0</wp14:pctHeight>
+                          </wp14:sizeRelV>
+                        </wp:anchor>
+                      </w:drawing>
+                    </mc:Choice>
+                    <mc:Fallback>
+                      <w:pict>
+                        <v:shapetype w14:anchorId="16CFD3A7" id="_x0000_t202" coordsize="21600,21600" o:spt="202" path="m,l,21600r21600,l21600,xe">
+                          <v:stroke joinstyle="miter"/>
+                          <v:path gradientshapeok="t" o:connecttype="rect"/>
+                        </v:shapetype>
+                        <v:shape id="Text Box 4" o:spid="_x0000_s1026" type="#_x0000_t202" style="position:absolute;left:0;text-align:left;margin-left:114.55pt;margin-top:-179.25pt;width:237.35pt;height:102.75pt;z-index:251662848;visibility:visible;mso-wrap-style:square;mso-width-percent:0;mso-height-percent:0;mso-wrap-distance-left:9pt;mso-wrap-distance-top:0;mso-wrap-distance-right:9pt;mso-wrap-distance-bottom:0;mso-position-horizontal:absolute;mso-position-horizontal-relative:text;mso-position-vertical:absolute;mso-position-vertical-relative:text;mso-width-percent:0;mso-height-percent:0;mso-width-relative:margin;mso-height-relative:margin;v-text-anchor:top" o:gfxdata="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">
+                          <v:textbox>
+                            <w:txbxContent>
+                              <w:p>
+                                <w:pPr>
+                                  <w:jc w:val="center"/>
+                                </w:pPr>
+                                <w:r>
+                                  <w:rPr>
+                                    <w:noProof/>
+                                    <w:lang w:eastAsia="en-CA"/>
+                                  </w:rPr>
+                                  <w:drawing>
+                                    <wp:inline distT="0" distB="0" distL="0" distR="0" wp14:anchorId="66534BDC" wp14:editId="5764EBCF">
+                                      <wp:extent cx="1143000" cy="1143000"/>
+                                      <wp:effectExtent l="0" t="0" r="0" b="0"/>
+                                      <wp:docPr id="13" name="Picture 13"/>
+                                      <wp:cNvGraphicFramePr>
+                                        <a:graphicFrameLocks xmlns:a="http://schemas.openxmlformats.org/drawingml/2006/main" noChangeAspect="1"/>
+                                      </wp:cNvGraphicFramePr>
+                                      <a:graphic xmlns:a="http://schemas.openxmlformats.org/drawingml/2006/main">
+                                        <a:graphicData uri="http://schemas.openxmlformats.org/drawingml/2006/picture">
+                                          <pic:pic xmlns:pic="http://schemas.openxmlformats.org/drawingml/2006/picture">
+                                            <pic:nvPicPr>
+                                              <pic:cNvPr id="2" name="sharknadolarge.png"/>
+                                              <pic:cNvPicPr/>
+                                            </pic:nvPicPr>
+                                            <pic:blipFill>
+                                              <a:blip r:embed="rId12">
+                                                <a:extLst>
+                                                  <a:ext uri="{28A0092B-C50C-407E-A947-70E740481C1C}">
+                                                    <a14:useLocalDpi xmlns:a14="http://schemas.microsoft.com/office/drawing/2010/main" val="0"/>
+                                                  </a:ext>
+                                                </a:extLst>
+                                              </a:blip>
+                                              <a:stretch>
+                                                <a:fillRect/>
+                                              </a:stretch>
+                                            </pic:blipFill>
+                                            <pic:spPr>
+                                              <a:xfrm>
+                                                <a:off x="0" y="0"/>
+                                                <a:ext cx="1143000" cy="1143000"/>
+                                              </a:xfrm>
+                                              <a:prstGeom prst="rect">
+                                                <a:avLst/>
+                                              </a:prstGeom>
+                                            </pic:spPr>
+                                          </pic:pic>
+                                        </a:graphicData>
+                                      </a:graphic>
+                                    </wp:inline>
+                                  </w:drawing>
+                                </w:r>
+                              </w:p>
+                            </w:txbxContent>
+                          </v:textbox>
+                        </v:shape>
+                      </w:pict>
+                    </mc:Fallback>
+                  </mc:AlternateContent>
+                </w:r>
                 <w:sdt>
                   <w:sdtPr>
                     <w:rPr>
@@ -263,7 +451,14 @@
                     <w:sz w:val="24"/>
                     <w:szCs w:val="24"/>
                   </w:rPr>
-                  <w:t>Version #0.2</w:t>
+                  <w:t>Version #</w:t>
+                </w:r>
+                <w:r>
+                  <w:rPr>
+                    <w:sz w:val="24"/>
+                    <w:szCs w:val="24"/>
+                  </w:rPr>
+                  <w:t>1.0</w:t>
                 </w:r>
               </w:p>
               <w:p>
@@ -281,10 +476,16 @@
                   <w:t xml:space="preserve">All work Copyright © </w:t>
                 </w:r>
                 <w:r>
-                  <w:t>2012</w:t>
+                  <w:t>201</w:t>
                 </w:r>
                 <w:r>
-                  <w:t xml:space="preserve"> by XX Games.</w:t>
+                  <w:t>6</w:t>
+                </w:r>
+                <w:r>
+                  <w:t xml:space="preserve"> by </w:t>
+                </w:r>
+                <w:r>
+                  <w:t>Sharknado Games Inc.</w:t>
                 </w:r>
               </w:p>
               <w:p>
@@ -393,196 +594,7 @@
           </w:tr>
         </w:tbl>
         <w:p/>
-        <w:p>
-          <w:r>
-            <w:rPr>
-              <w:noProof/>
-              <w:lang w:eastAsia="en-CA"/>
-            </w:rPr>
-            <mc:AlternateContent>
-              <mc:Choice Requires="wps">
-                <w:drawing>
-                  <wp:anchor distT="0" distB="0" distL="114300" distR="114300" simplePos="0" relativeHeight="251664384" behindDoc="0" locked="0" layoutInCell="1" allowOverlap="1" wp14:anchorId="16CFD3A7" wp14:editId="3DF76304">
-                    <wp:simplePos x="0" y="0"/>
-                    <wp:positionH relativeFrom="column">
-                      <wp:posOffset>1783080</wp:posOffset>
-                    </wp:positionH>
-                    <wp:positionV relativeFrom="paragraph">
-                      <wp:posOffset>-5914390</wp:posOffset>
-                    </wp:positionV>
-                    <wp:extent cx="2353310" cy="1019175"/>
-                    <wp:effectExtent l="0" t="0" r="22860" b="28575"/>
-                    <wp:wrapNone/>
-                    <wp:docPr id="1" name="Text Box 4"/>
-                    <wp:cNvGraphicFramePr>
-                      <a:graphicFrameLocks xmlns:a="http://schemas.openxmlformats.org/drawingml/2006/main"/>
-                    </wp:cNvGraphicFramePr>
-                    <a:graphic xmlns:a="http://schemas.openxmlformats.org/drawingml/2006/main">
-                      <a:graphicData uri="http://schemas.microsoft.com/office/word/2010/wordprocessingShape">
-                        <wps:wsp>
-                          <wps:cNvSpPr txBox="1">
-                            <a:spLocks noChangeArrowheads="1"/>
-                          </wps:cNvSpPr>
-                          <wps:spPr bwMode="auto">
-                            <a:xfrm>
-                              <a:off x="0" y="0"/>
-                              <a:ext cx="2353310" cy="1019175"/>
-                            </a:xfrm>
-                            <a:prstGeom prst="rect">
-                              <a:avLst/>
-                            </a:prstGeom>
-                            <a:solidFill>
-                              <a:srgbClr val="FFFFFF"/>
-                            </a:solidFill>
-                            <a:ln w="9525">
-                              <a:solidFill>
-                                <a:srgbClr val="000000"/>
-                              </a:solidFill>
-                              <a:miter lim="800000"/>
-                              <a:headEnd/>
-                              <a:tailEnd/>
-                            </a:ln>
-                          </wps:spPr>
-                          <wps:txbx>
-                            <w:txbxContent>
-                              <w:p>
-                                <w:pPr>
-                                  <w:jc w:val="center"/>
-                                </w:pPr>
-                                <w:r>
-                                  <w:rPr>
-                                    <w:noProof/>
-                                    <w:lang w:eastAsia="en-CA"/>
-                                  </w:rPr>
-                                  <w:drawing>
-                                    <wp:inline distT="0" distB="0" distL="0" distR="0" wp14:anchorId="66534BDC" wp14:editId="249223B8">
-                                      <wp:extent cx="918845" cy="918845"/>
-                                      <wp:effectExtent l="0" t="0" r="0" b="0"/>
-                                      <wp:docPr id="2" name="Picture 2"/>
-                                      <wp:cNvGraphicFramePr>
-                                        <a:graphicFrameLocks xmlns:a="http://schemas.openxmlformats.org/drawingml/2006/main" noChangeAspect="1"/>
-                                      </wp:cNvGraphicFramePr>
-                                      <a:graphic xmlns:a="http://schemas.openxmlformats.org/drawingml/2006/main">
-                                        <a:graphicData uri="http://schemas.openxmlformats.org/drawingml/2006/picture">
-                                          <pic:pic xmlns:pic="http://schemas.openxmlformats.org/drawingml/2006/picture">
-                                            <pic:nvPicPr>
-                                              <pic:cNvPr id="2" name="sharknadolarge.png"/>
-                                              <pic:cNvPicPr/>
-                                            </pic:nvPicPr>
-                                            <pic:blipFill>
-                                              <a:blip r:embed="rId12">
-                                                <a:extLst>
-                                                  <a:ext uri="{28A0092B-C50C-407E-A947-70E740481C1C}">
-                                                    <a14:useLocalDpi xmlns:a14="http://schemas.microsoft.com/office/drawing/2010/main" val="0"/>
-                                                  </a:ext>
-                                                </a:extLst>
-                                              </a:blip>
-                                              <a:stretch>
-                                                <a:fillRect/>
-                                              </a:stretch>
-                                            </pic:blipFill>
-                                            <pic:spPr>
-                                              <a:xfrm>
-                                                <a:off x="0" y="0"/>
-                                                <a:ext cx="918845" cy="918845"/>
-                                              </a:xfrm>
-                                              <a:prstGeom prst="rect">
-                                                <a:avLst/>
-                                              </a:prstGeom>
-                                            </pic:spPr>
-                                          </pic:pic>
-                                        </a:graphicData>
-                                      </a:graphic>
-                                    </wp:inline>
-                                  </w:drawing>
-                                </w:r>
-                              </w:p>
-                            </w:txbxContent>
-                          </wps:txbx>
-                          <wps:bodyPr rot="0" vert="horz" wrap="square" lIns="91440" tIns="45720" rIns="91440" bIns="45720" anchor="t" anchorCtr="0" upright="1">
-                            <a:noAutofit/>
-                          </wps:bodyPr>
-                        </wps:wsp>
-                      </a:graphicData>
-                    </a:graphic>
-                    <wp14:sizeRelH relativeFrom="margin">
-                      <wp14:pctWidth>40000</wp14:pctWidth>
-                    </wp14:sizeRelH>
-                    <wp14:sizeRelV relativeFrom="margin">
-                      <wp14:pctHeight>0</wp14:pctHeight>
-                    </wp14:sizeRelV>
-                  </wp:anchor>
-                </w:drawing>
-              </mc:Choice>
-              <mc:Fallback>
-                <w:pict>
-                  <v:shapetype w14:anchorId="16CFD3A7" id="_x0000_t202" coordsize="21600,21600" o:spt="202" path="m,l,21600r21600,l21600,xe">
-                    <v:stroke joinstyle="miter"/>
-                    <v:path gradientshapeok="t" o:connecttype="rect"/>
-                  </v:shapetype>
-                  <v:shape id="Text Box 4" o:spid="_x0000_s1026" type="#_x0000_t202" style="position:absolute;margin-left:140.4pt;margin-top:-465.7pt;width:185.3pt;height:80.25pt;z-index:251664384;visibility:visible;mso-wrap-style:square;mso-width-percent:400;mso-height-percent:0;mso-wrap-distance-left:9pt;mso-wrap-distance-top:0;mso-wrap-distance-right:9pt;mso-wrap-distance-bottom:0;mso-position-horizontal:absolute;mso-position-horizontal-relative:text;mso-position-vertical:absolute;mso-position-vertical-relative:text;mso-width-percent:400;mso-height-percent:0;mso-width-relative:margin;mso-height-relative:margin;v-text-anchor:top" o:gfxdata="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">
-                    <v:textbox>
-                      <w:txbxContent>
-                        <w:p>
-                          <w:pPr>
-                            <w:jc w:val="center"/>
-                          </w:pPr>
-                          <w:r>
-                            <w:rPr>
-                              <w:noProof/>
-                              <w:lang w:eastAsia="en-CA"/>
-                            </w:rPr>
-                            <w:drawing>
-                              <wp:inline distT="0" distB="0" distL="0" distR="0" wp14:anchorId="66534BDC" wp14:editId="249223B8">
-                                <wp:extent cx="918845" cy="918845"/>
-                                <wp:effectExtent l="0" t="0" r="0" b="0"/>
-                                <wp:docPr id="2" name="Picture 2"/>
-                                <wp:cNvGraphicFramePr>
-                                  <a:graphicFrameLocks xmlns:a="http://schemas.openxmlformats.org/drawingml/2006/main" noChangeAspect="1"/>
-                                </wp:cNvGraphicFramePr>
-                                <a:graphic xmlns:a="http://schemas.openxmlformats.org/drawingml/2006/main">
-                                  <a:graphicData uri="http://schemas.openxmlformats.org/drawingml/2006/picture">
-                                    <pic:pic xmlns:pic="http://schemas.openxmlformats.org/drawingml/2006/picture">
-                                      <pic:nvPicPr>
-                                        <pic:cNvPr id="2" name="sharknadolarge.png"/>
-                                        <pic:cNvPicPr/>
-                                      </pic:nvPicPr>
-                                      <pic:blipFill>
-                                        <a:blip r:embed="rId12">
-                                          <a:extLst>
-                                            <a:ext uri="{28A0092B-C50C-407E-A947-70E740481C1C}">
-                                              <a14:useLocalDpi xmlns:a14="http://schemas.microsoft.com/office/drawing/2010/main" val="0"/>
-                                            </a:ext>
-                                          </a:extLst>
-                                        </a:blip>
-                                        <a:stretch>
-                                          <a:fillRect/>
-                                        </a:stretch>
-                                      </pic:blipFill>
-                                      <pic:spPr>
-                                        <a:xfrm>
-                                          <a:off x="0" y="0"/>
-                                          <a:ext cx="918845" cy="918845"/>
-                                        </a:xfrm>
-                                        <a:prstGeom prst="rect">
-                                          <a:avLst/>
-                                        </a:prstGeom>
-                                      </pic:spPr>
-                                    </pic:pic>
-                                  </a:graphicData>
-                                </a:graphic>
-                              </wp:inline>
-                            </w:drawing>
-                          </w:r>
-                        </w:p>
-                      </w:txbxContent>
-                    </v:textbox>
-                  </v:shape>
-                </w:pict>
-              </mc:Fallback>
-            </mc:AlternateContent>
-          </w:r>
-        </w:p>
+        <w:p/>
         <w:tbl>
           <w:tblPr>
             <w:tblpPr w:leftFromText="187" w:rightFromText="187" w:horzAnchor="margin" w:tblpXSpec="center" w:tblpYSpec="bottom"/>
@@ -642,6 +654,13 @@
     </w:sdt>
     <w:sdt>
       <w:sdtPr>
+        <w:rPr>
+          <w:rFonts w:asciiTheme="minorHAnsi" w:eastAsiaTheme="minorEastAsia" w:hAnsiTheme="minorHAnsi" w:cstheme="minorBidi"/>
+          <w:color w:val="auto"/>
+          <w:sz w:val="22"/>
+          <w:szCs w:val="22"/>
+          <w:lang w:val="en-CA" w:eastAsia="zh-TW"/>
+        </w:rPr>
         <w:id w:val="875198171"/>
         <w:docPartObj>
           <w:docPartGallery w:val="Table of Contents"/>
@@ -650,14 +669,9 @@
       </w:sdtPr>
       <w:sdtEndPr>
         <w:rPr>
-          <w:rFonts w:asciiTheme="minorHAnsi" w:eastAsiaTheme="minorEastAsia" w:hAnsiTheme="minorHAnsi" w:cstheme="minorBidi"/>
           <w:b/>
           <w:bCs/>
           <w:noProof/>
-          <w:color w:val="auto"/>
-          <w:sz w:val="22"/>
-          <w:szCs w:val="22"/>
-          <w:lang w:val="en-CA" w:eastAsia="zh-TW"/>
         </w:rPr>
       </w:sdtEndPr>
       <w:sdtContent>
@@ -689,7 +703,7 @@
           <w:r>
             <w:fldChar w:fldCharType="separate"/>
           </w:r>
-          <w:hyperlink w:anchor="_Toc457820406" w:history="1">
+          <w:hyperlink w:anchor="_Toc457823007" w:history="1">
             <w:r>
               <w:rPr>
                 <w:rStyle w:val="Hyperlink"/>
@@ -716,7 +730,7 @@
                 <w:noProof/>
                 <w:webHidden/>
               </w:rPr>
-              <w:instrText xml:space="preserve"> PAGEREF _Toc457820406 \h </w:instrText>
+              <w:instrText xml:space="preserve"> PAGEREF _Toc457823007 \h </w:instrText>
             </w:r>
             <w:r>
               <w:rPr>
@@ -758,7 +772,7 @@
               <w:lang w:eastAsia="en-CA"/>
             </w:rPr>
           </w:pPr>
-          <w:hyperlink w:anchor="_Toc457820407" w:history="1">
+          <w:hyperlink w:anchor="_Toc457823008" w:history="1">
             <w:r>
               <w:rPr>
                 <w:rStyle w:val="Hyperlink"/>
@@ -785,7 +799,7 @@
                 <w:noProof/>
                 <w:webHidden/>
               </w:rPr>
-              <w:instrText xml:space="preserve"> PAGEREF _Toc457820407 \h </w:instrText>
+              <w:instrText xml:space="preserve"> PAGEREF _Toc457823008 \h </w:instrText>
             </w:r>
             <w:r>
               <w:rPr>
@@ -827,7 +841,7 @@
               <w:lang w:eastAsia="en-CA"/>
             </w:rPr>
           </w:pPr>
-          <w:hyperlink w:anchor="_Toc457820408" w:history="1">
+          <w:hyperlink w:anchor="_Toc457823009" w:history="1">
             <w:r>
               <w:rPr>
                 <w:rStyle w:val="Hyperlink"/>
@@ -854,7 +868,7 @@
                 <w:noProof/>
                 <w:webHidden/>
               </w:rPr>
-              <w:instrText xml:space="preserve"> PAGEREF _Toc457820408 \h </w:instrText>
+              <w:instrText xml:space="preserve"> PAGEREF _Toc457823009 \h </w:instrText>
             </w:r>
             <w:r>
               <w:rPr>
@@ -896,7 +910,7 @@
               <w:lang w:eastAsia="en-CA"/>
             </w:rPr>
           </w:pPr>
-          <w:hyperlink w:anchor="_Toc457820409" w:history="1">
+          <w:hyperlink w:anchor="_Toc457823010" w:history="1">
             <w:r>
               <w:rPr>
                 <w:rStyle w:val="Hyperlink"/>
@@ -923,7 +937,7 @@
                 <w:noProof/>
                 <w:webHidden/>
               </w:rPr>
-              <w:instrText xml:space="preserve"> PAGEREF _Toc457820409 \h </w:instrText>
+              <w:instrText xml:space="preserve"> PAGEREF _Toc457823010 \h </w:instrText>
             </w:r>
             <w:r>
               <w:rPr>
@@ -965,7 +979,7 @@
               <w:lang w:eastAsia="en-CA"/>
             </w:rPr>
           </w:pPr>
-          <w:hyperlink w:anchor="_Toc457820410" w:history="1">
+          <w:hyperlink w:anchor="_Toc457823011" w:history="1">
             <w:r>
               <w:rPr>
                 <w:rStyle w:val="Hyperlink"/>
@@ -992,7 +1006,7 @@
                 <w:noProof/>
                 <w:webHidden/>
               </w:rPr>
-              <w:instrText xml:space="preserve"> PAGEREF _Toc457820410 \h </w:instrText>
+              <w:instrText xml:space="preserve"> PAGEREF _Toc457823011 \h </w:instrText>
             </w:r>
             <w:r>
               <w:rPr>
@@ -1034,7 +1048,7 @@
               <w:lang w:eastAsia="en-CA"/>
             </w:rPr>
           </w:pPr>
-          <w:hyperlink w:anchor="_Toc457820411" w:history="1">
+          <w:hyperlink w:anchor="_Toc457823012" w:history="1">
             <w:r>
               <w:rPr>
                 <w:rStyle w:val="Hyperlink"/>
@@ -1061,7 +1075,7 @@
                 <w:noProof/>
                 <w:webHidden/>
               </w:rPr>
-              <w:instrText xml:space="preserve"> PAGEREF _Toc457820411 \h </w:instrText>
+              <w:instrText xml:space="preserve"> PAGEREF _Toc457823012 \h </w:instrText>
             </w:r>
             <w:r>
               <w:rPr>
@@ -1103,7 +1117,7 @@
               <w:lang w:eastAsia="en-CA"/>
             </w:rPr>
           </w:pPr>
-          <w:hyperlink w:anchor="_Toc457820412" w:history="1">
+          <w:hyperlink w:anchor="_Toc457823013" w:history="1">
             <w:r>
               <w:rPr>
                 <w:rStyle w:val="Hyperlink"/>
@@ -1130,7 +1144,7 @@
                 <w:noProof/>
                 <w:webHidden/>
               </w:rPr>
-              <w:instrText xml:space="preserve"> PAGEREF _Toc457820412 \h </w:instrText>
+              <w:instrText xml:space="preserve"> PAGEREF _Toc457823013 \h </w:instrText>
             </w:r>
             <w:r>
               <w:rPr>
@@ -1172,7 +1186,7 @@
               <w:lang w:eastAsia="en-CA"/>
             </w:rPr>
           </w:pPr>
-          <w:hyperlink w:anchor="_Toc457820413" w:history="1">
+          <w:hyperlink w:anchor="_Toc457823014" w:history="1">
             <w:r>
               <w:rPr>
                 <w:rStyle w:val="Hyperlink"/>
@@ -1199,7 +1213,7 @@
                 <w:noProof/>
                 <w:webHidden/>
               </w:rPr>
-              <w:instrText xml:space="preserve"> PAGEREF _Toc457820413 \h </w:instrText>
+              <w:instrText xml:space="preserve"> PAGEREF _Toc457823014 \h </w:instrText>
             </w:r>
             <w:r>
               <w:rPr>
@@ -1241,7 +1255,7 @@
               <w:lang w:eastAsia="en-CA"/>
             </w:rPr>
           </w:pPr>
-          <w:hyperlink w:anchor="_Toc457820414" w:history="1">
+          <w:hyperlink w:anchor="_Toc457823015" w:history="1">
             <w:r>
               <w:rPr>
                 <w:rStyle w:val="Hyperlink"/>
@@ -1268,7 +1282,7 @@
                 <w:noProof/>
                 <w:webHidden/>
               </w:rPr>
-              <w:instrText xml:space="preserve"> PAGEREF _Toc457820414 \h </w:instrText>
+              <w:instrText xml:space="preserve"> PAGEREF _Toc457823015 \h </w:instrText>
             </w:r>
             <w:r>
               <w:rPr>
@@ -1310,7 +1324,7 @@
               <w:lang w:eastAsia="en-CA"/>
             </w:rPr>
           </w:pPr>
-          <w:hyperlink w:anchor="_Toc457820415" w:history="1">
+          <w:hyperlink w:anchor="_Toc457823016" w:history="1">
             <w:r>
               <w:rPr>
                 <w:rStyle w:val="Hyperlink"/>
@@ -1337,7 +1351,7 @@
                 <w:noProof/>
                 <w:webHidden/>
               </w:rPr>
-              <w:instrText xml:space="preserve"> PAGEREF _Toc457820415 \h </w:instrText>
+              <w:instrText xml:space="preserve"> PAGEREF _Toc457823016 \h </w:instrText>
             </w:r>
             <w:r>
               <w:rPr>
@@ -1379,7 +1393,7 @@
               <w:lang w:eastAsia="en-CA"/>
             </w:rPr>
           </w:pPr>
-          <w:hyperlink w:anchor="_Toc457820416" w:history="1">
+          <w:hyperlink w:anchor="_Toc457823017" w:history="1">
             <w:r>
               <w:rPr>
                 <w:rStyle w:val="Hyperlink"/>
@@ -1406,7 +1420,7 @@
                 <w:noProof/>
                 <w:webHidden/>
               </w:rPr>
-              <w:instrText xml:space="preserve"> PAGEREF _Toc457820416 \h </w:instrText>
+              <w:instrText xml:space="preserve"> PAGEREF _Toc457823017 \h </w:instrText>
             </w:r>
             <w:r>
               <w:rPr>
@@ -1448,7 +1462,7 @@
               <w:lang w:eastAsia="en-CA"/>
             </w:rPr>
           </w:pPr>
-          <w:hyperlink w:anchor="_Toc457820417" w:history="1">
+          <w:hyperlink w:anchor="_Toc457823018" w:history="1">
             <w:r>
               <w:rPr>
                 <w:rStyle w:val="Hyperlink"/>
@@ -1475,7 +1489,7 @@
                 <w:noProof/>
                 <w:webHidden/>
               </w:rPr>
-              <w:instrText xml:space="preserve"> PAGEREF _Toc457820417 \h </w:instrText>
+              <w:instrText xml:space="preserve"> PAGEREF _Toc457823018 \h </w:instrText>
             </w:r>
             <w:r>
               <w:rPr>
@@ -1517,7 +1531,7 @@
               <w:lang w:eastAsia="en-CA"/>
             </w:rPr>
           </w:pPr>
-          <w:hyperlink w:anchor="_Toc457820418" w:history="1">
+          <w:hyperlink w:anchor="_Toc457823019" w:history="1">
             <w:r>
               <w:rPr>
                 <w:rStyle w:val="Hyperlink"/>
@@ -1544,7 +1558,7 @@
                 <w:noProof/>
                 <w:webHidden/>
               </w:rPr>
-              <w:instrText xml:space="preserve"> PAGEREF _Toc457820418 \h </w:instrText>
+              <w:instrText xml:space="preserve"> PAGEREF _Toc457823019 \h </w:instrText>
             </w:r>
             <w:r>
               <w:rPr>
@@ -1586,7 +1600,7 @@
               <w:lang w:eastAsia="en-CA"/>
             </w:rPr>
           </w:pPr>
-          <w:hyperlink w:anchor="_Toc457820419" w:history="1">
+          <w:hyperlink w:anchor="_Toc457823020" w:history="1">
             <w:r>
               <w:rPr>
                 <w:rStyle w:val="Hyperlink"/>
@@ -1613,7 +1627,7 @@
                 <w:noProof/>
                 <w:webHidden/>
               </w:rPr>
-              <w:instrText xml:space="preserve"> PAGEREF _Toc457820419 \h </w:instrText>
+              <w:instrText xml:space="preserve"> PAGEREF _Toc457823020 \h </w:instrText>
             </w:r>
             <w:r>
               <w:rPr>
@@ -1655,7 +1669,7 @@
               <w:lang w:eastAsia="en-CA"/>
             </w:rPr>
           </w:pPr>
-          <w:hyperlink w:anchor="_Toc457820420" w:history="1">
+          <w:hyperlink w:anchor="_Toc457823021" w:history="1">
             <w:r>
               <w:rPr>
                 <w:rStyle w:val="Hyperlink"/>
@@ -1682,7 +1696,7 @@
                 <w:noProof/>
                 <w:webHidden/>
               </w:rPr>
-              <w:instrText xml:space="preserve"> PAGEREF _Toc457820420 \h </w:instrText>
+              <w:instrText xml:space="preserve"> PAGEREF _Toc457823021 \h </w:instrText>
             </w:r>
             <w:r>
               <w:rPr>
@@ -1724,7 +1738,7 @@
               <w:lang w:eastAsia="en-CA"/>
             </w:rPr>
           </w:pPr>
-          <w:hyperlink w:anchor="_Toc457820421" w:history="1">
+          <w:hyperlink w:anchor="_Toc457823022" w:history="1">
             <w:r>
               <w:rPr>
                 <w:rStyle w:val="Hyperlink"/>
@@ -1751,7 +1765,7 @@
                 <w:noProof/>
                 <w:webHidden/>
               </w:rPr>
-              <w:instrText xml:space="preserve"> PAGEREF _Toc457820421 \h </w:instrText>
+              <w:instrText xml:space="preserve"> PAGEREF _Toc457823022 \h </w:instrText>
             </w:r>
             <w:r>
               <w:rPr>
@@ -1793,7 +1807,7 @@
               <w:lang w:eastAsia="en-CA"/>
             </w:rPr>
           </w:pPr>
-          <w:hyperlink w:anchor="_Toc457820422" w:history="1">
+          <w:hyperlink w:anchor="_Toc457823023" w:history="1">
             <w:r>
               <w:rPr>
                 <w:rStyle w:val="Hyperlink"/>
@@ -1820,7 +1834,7 @@
                 <w:noProof/>
                 <w:webHidden/>
               </w:rPr>
-              <w:instrText xml:space="preserve"> PAGEREF _Toc457820422 \h </w:instrText>
+              <w:instrText xml:space="preserve"> PAGEREF _Toc457823023 \h </w:instrText>
             </w:r>
             <w:r>
               <w:rPr>
@@ -1862,7 +1876,7 @@
               <w:lang w:eastAsia="en-CA"/>
             </w:rPr>
           </w:pPr>
-          <w:hyperlink w:anchor="_Toc457820423" w:history="1">
+          <w:hyperlink w:anchor="_Toc457823024" w:history="1">
             <w:r>
               <w:rPr>
                 <w:rStyle w:val="Hyperlink"/>
@@ -1889,7 +1903,7 @@
                 <w:noProof/>
                 <w:webHidden/>
               </w:rPr>
-              <w:instrText xml:space="preserve"> PAGEREF _Toc457820423 \h </w:instrText>
+              <w:instrText xml:space="preserve"> PAGEREF _Toc457823024 \h </w:instrText>
             </w:r>
             <w:r>
               <w:rPr>
@@ -1931,7 +1945,7 @@
               <w:lang w:eastAsia="en-CA"/>
             </w:rPr>
           </w:pPr>
-          <w:hyperlink w:anchor="_Toc457820424" w:history="1">
+          <w:hyperlink w:anchor="_Toc457823025" w:history="1">
             <w:r>
               <w:rPr>
                 <w:rStyle w:val="Hyperlink"/>
@@ -1958,7 +1972,7 @@
                 <w:noProof/>
                 <w:webHidden/>
               </w:rPr>
-              <w:instrText xml:space="preserve"> PAGEREF _Toc457820424 \h </w:instrText>
+              <w:instrText xml:space="preserve"> PAGEREF _Toc457823025 \h </w:instrText>
             </w:r>
             <w:r>
               <w:rPr>
@@ -2000,7 +2014,7 @@
               <w:lang w:eastAsia="en-CA"/>
             </w:rPr>
           </w:pPr>
-          <w:hyperlink w:anchor="_Toc457820425" w:history="1">
+          <w:hyperlink w:anchor="_Toc457823026" w:history="1">
             <w:r>
               <w:rPr>
                 <w:rStyle w:val="Hyperlink"/>
@@ -2027,7 +2041,7 @@
                 <w:noProof/>
                 <w:webHidden/>
               </w:rPr>
-              <w:instrText xml:space="preserve"> PAGEREF _Toc457820425 \h </w:instrText>
+              <w:instrText xml:space="preserve"> PAGEREF _Toc457823026 \h </w:instrText>
             </w:r>
             <w:r>
               <w:rPr>
@@ -2069,7 +2083,7 @@
               <w:lang w:eastAsia="en-CA"/>
             </w:rPr>
           </w:pPr>
-          <w:hyperlink w:anchor="_Toc457820426" w:history="1">
+          <w:hyperlink w:anchor="_Toc457823027" w:history="1">
             <w:r>
               <w:rPr>
                 <w:rStyle w:val="Hyperlink"/>
@@ -2096,7 +2110,7 @@
                 <w:noProof/>
                 <w:webHidden/>
               </w:rPr>
-              <w:instrText xml:space="preserve"> PAGEREF _Toc457820426 \h </w:instrText>
+              <w:instrText xml:space="preserve"> PAGEREF _Toc457823027 \h </w:instrText>
             </w:r>
             <w:r>
               <w:rPr>
@@ -2138,7 +2152,7 @@
               <w:lang w:eastAsia="en-CA"/>
             </w:rPr>
           </w:pPr>
-          <w:hyperlink w:anchor="_Toc457820427" w:history="1">
+          <w:hyperlink w:anchor="_Toc457823028" w:history="1">
             <w:r>
               <w:rPr>
                 <w:rStyle w:val="Hyperlink"/>
@@ -2165,7 +2179,7 @@
                 <w:noProof/>
                 <w:webHidden/>
               </w:rPr>
-              <w:instrText xml:space="preserve"> PAGEREF _Toc457820427 \h </w:instrText>
+              <w:instrText xml:space="preserve"> PAGEREF _Toc457823028 \h </w:instrText>
             </w:r>
             <w:r>
               <w:rPr>
@@ -2232,22 +2246,20 @@
           <w:noProof/>
         </w:rPr>
       </w:pPr>
-    </w:p>
-    <w:p>
-      <w:pPr>
+      <w:r>
         <w:rPr>
           <w:b/>
           <w:bCs/>
           <w:noProof/>
         </w:rPr>
-      </w:pPr>
-    </w:p>
-    <w:p/>
+        <w:br w:type="page"/>
+      </w:r>
+    </w:p>
     <w:p>
       <w:pPr>
         <w:pStyle w:val="Heading1"/>
       </w:pPr>
-      <w:bookmarkStart w:id="0" w:name="_Toc457820406"/>
+      <w:bookmarkStart w:id="0" w:name="_Toc457823007"/>
       <w:r>
         <w:lastRenderedPageBreak/>
         <w:t>Version History</w:t>
@@ -2256,9 +2268,21 @@
     </w:p>
     <w:p>
       <w:pPr>
+        <w:pStyle w:val="Subtitle"/>
+      </w:pPr>
+      <w:r>
+        <w:t xml:space="preserve">Git repo: </w:t>
+      </w:r>
+      <w:r>
+        <w:t>github.com/aagavin/HTML5-Side-Scroller</w:t>
+      </w:r>
+    </w:p>
+    <w:p/>
+    <w:p>
+      <w:pPr>
         <w:pStyle w:val="Heading2"/>
       </w:pPr>
-      <w:bookmarkStart w:id="1" w:name="_Toc457820407"/>
+      <w:bookmarkStart w:id="1" w:name="_Toc457823008"/>
       <w:r>
         <w:t>V0.1</w:t>
       </w:r>
@@ -2445,7 +2469,7 @@
       <w:pPr>
         <w:pStyle w:val="Heading2"/>
       </w:pPr>
-      <w:bookmarkStart w:id="2" w:name="_Toc457820408"/>
+      <w:bookmarkStart w:id="2" w:name="_Toc457823009"/>
       <w:r>
         <w:t>V0.2</w:t>
       </w:r>
@@ -2657,7 +2681,7 @@
       <w:pPr>
         <w:pStyle w:val="Heading1"/>
       </w:pPr>
-      <w:bookmarkStart w:id="3" w:name="_Toc457820409"/>
+      <w:bookmarkStart w:id="3" w:name="_Toc457823010"/>
       <w:r>
         <w:lastRenderedPageBreak/>
         <w:t>Game Design</w:t>
@@ -2668,7 +2692,7 @@
       <w:pPr>
         <w:pStyle w:val="Heading2"/>
       </w:pPr>
-      <w:bookmarkStart w:id="4" w:name="_Toc457820410"/>
+      <w:bookmarkStart w:id="4" w:name="_Toc457823011"/>
       <w:r>
         <w:t>Game Overview</w:t>
       </w:r>
@@ -2770,7 +2794,7 @@
       <w:pPr>
         <w:pStyle w:val="Heading2"/>
       </w:pPr>
-      <w:bookmarkStart w:id="5" w:name="_Toc457820411"/>
+      <w:bookmarkStart w:id="5" w:name="_Toc457823012"/>
       <w:r>
         <w:t>Controls</w:t>
       </w:r>
@@ -2841,7 +2865,7 @@
       <w:pPr>
         <w:pStyle w:val="Heading2"/>
       </w:pPr>
-      <w:bookmarkStart w:id="6" w:name="_Toc457820412"/>
+      <w:bookmarkStart w:id="6" w:name="_Toc457823013"/>
       <w:r>
         <w:t>Interface</w:t>
       </w:r>
@@ -2854,7 +2878,7 @@
       <w:pPr>
         <w:pStyle w:val="Heading3"/>
       </w:pPr>
-      <w:bookmarkStart w:id="7" w:name="_Toc457820413"/>
+      <w:bookmarkStart w:id="7" w:name="_Toc457823014"/>
       <w:r>
         <w:t>Menu Screen</w:t>
       </w:r>
@@ -2917,7 +2941,7 @@
       <w:pPr>
         <w:pStyle w:val="Heading3"/>
       </w:pPr>
-      <w:bookmarkStart w:id="8" w:name="_Toc457820414"/>
+      <w:bookmarkStart w:id="8" w:name="_Toc457823015"/>
       <w:r>
         <w:t>Instruction Screen</w:t>
       </w:r>
@@ -3027,7 +3051,7 @@
       <w:pPr>
         <w:pStyle w:val="Heading3"/>
       </w:pPr>
-      <w:bookmarkStart w:id="9" w:name="_Toc457820415"/>
+      <w:bookmarkStart w:id="9" w:name="_Toc457823016"/>
       <w:r>
         <w:lastRenderedPageBreak/>
         <w:t>Playing Screen</w:t>
@@ -3088,7 +3112,7 @@
       <w:pPr>
         <w:pStyle w:val="Heading3"/>
       </w:pPr>
-      <w:bookmarkStart w:id="10" w:name="_Toc457820416"/>
+      <w:bookmarkStart w:id="10" w:name="_Toc457823017"/>
       <w:r>
         <w:t>End Screen</w:t>
       </w:r>
@@ -3157,7 +3181,7 @@
       <w:pPr>
         <w:pStyle w:val="Heading2"/>
       </w:pPr>
-      <w:bookmarkStart w:id="11" w:name="_Toc457820417"/>
+      <w:bookmarkStart w:id="11" w:name="_Toc457823018"/>
       <w:r>
         <w:t>Menu and Screen Descriptions</w:t>
       </w:r>
@@ -3167,7 +3191,7 @@
       <w:pPr>
         <w:pStyle w:val="Heading3"/>
       </w:pPr>
-      <w:bookmarkStart w:id="12" w:name="_Toc457820418"/>
+      <w:bookmarkStart w:id="12" w:name="_Toc457823019"/>
       <w:r>
         <w:t>Menu Screen</w:t>
       </w:r>
@@ -3277,7 +3301,7 @@
       <w:pPr>
         <w:pStyle w:val="Heading3"/>
       </w:pPr>
-      <w:bookmarkStart w:id="13" w:name="_Toc457820419"/>
+      <w:bookmarkStart w:id="13" w:name="_Toc457823020"/>
       <w:r>
         <w:lastRenderedPageBreak/>
         <w:t>Instruction Screen</w:t>
@@ -3338,7 +3362,7 @@
       <w:pPr>
         <w:pStyle w:val="Heading3"/>
       </w:pPr>
-      <w:bookmarkStart w:id="14" w:name="_Toc457820420"/>
+      <w:bookmarkStart w:id="14" w:name="_Toc457823021"/>
       <w:r>
         <w:t>Playing Screen</w:t>
       </w:r>
@@ -3398,7 +3422,7 @@
       <w:pPr>
         <w:pStyle w:val="Heading3"/>
       </w:pPr>
-      <w:bookmarkStart w:id="15" w:name="_Toc457820421"/>
+      <w:bookmarkStart w:id="15" w:name="_Toc457823022"/>
       <w:r>
         <w:t>End Screen</w:t>
       </w:r>
@@ -3461,7 +3485,7 @@
       <w:pPr>
         <w:pStyle w:val="Heading2"/>
       </w:pPr>
-      <w:bookmarkStart w:id="16" w:name="_Toc457820422"/>
+      <w:bookmarkStart w:id="16" w:name="_Toc457823023"/>
       <w:r>
         <w:t>Characters</w:t>
       </w:r>
@@ -3523,7 +3547,7 @@
       <w:pPr>
         <w:pStyle w:val="Heading2"/>
       </w:pPr>
-      <w:bookmarkStart w:id="17" w:name="_Toc457820423"/>
+      <w:bookmarkStart w:id="17" w:name="_Toc457823024"/>
       <w:r>
         <w:lastRenderedPageBreak/>
         <w:t>Enemies</w:t>
@@ -3549,7 +3573,7 @@
       <w:pPr>
         <w:pStyle w:val="Heading2"/>
       </w:pPr>
-      <w:bookmarkStart w:id="18" w:name="_Toc457820424"/>
+      <w:bookmarkStart w:id="18" w:name="_Toc457823025"/>
       <w:r>
         <w:t>Scoring</w:t>
       </w:r>
@@ -3659,7 +3683,7 @@
       <w:pPr>
         <w:pStyle w:val="Heading2"/>
       </w:pPr>
-      <w:bookmarkStart w:id="19" w:name="_Toc457820425"/>
+      <w:bookmarkStart w:id="19" w:name="_Toc457823026"/>
       <w:r>
         <w:t xml:space="preserve">Sound </w:t>
       </w:r>
@@ -3767,7 +3791,7 @@
       <w:pPr>
         <w:pStyle w:val="Heading2"/>
       </w:pPr>
-      <w:bookmarkStart w:id="20" w:name="_Toc457820426"/>
+      <w:bookmarkStart w:id="20" w:name="_Toc457823027"/>
       <w:r>
         <w:t xml:space="preserve">Art </w:t>
       </w:r>
@@ -3803,7 +3827,7 @@
           <w:lang w:eastAsia="en-CA"/>
         </w:rPr>
         <w:drawing>
-          <wp:anchor distT="0" distB="0" distL="114300" distR="114300" simplePos="0" relativeHeight="251652096" behindDoc="0" locked="0" layoutInCell="1" allowOverlap="1" wp14:anchorId="168B7358" wp14:editId="7ED4A532">
+          <wp:anchor distT="0" distB="0" distL="114300" distR="114300" simplePos="0" relativeHeight="251652608" behindDoc="0" locked="0" layoutInCell="1" allowOverlap="1" wp14:anchorId="168B7358" wp14:editId="7ED4A532">
             <wp:simplePos x="0" y="0"/>
             <wp:positionH relativeFrom="column">
               <wp:posOffset>457200</wp:posOffset>
@@ -3914,7 +3938,7 @@
           <w:lang w:eastAsia="en-CA"/>
         </w:rPr>
         <w:drawing>
-          <wp:anchor distT="0" distB="0" distL="114300" distR="114300" simplePos="0" relativeHeight="251653120" behindDoc="0" locked="0" layoutInCell="1" allowOverlap="1" wp14:anchorId="3ED27224" wp14:editId="2A719609">
+          <wp:anchor distT="0" distB="0" distL="114300" distR="114300" simplePos="0" relativeHeight="251653632" behindDoc="0" locked="0" layoutInCell="1" allowOverlap="1" wp14:anchorId="3ED27224" wp14:editId="2A719609">
             <wp:simplePos x="0" y="0"/>
             <wp:positionH relativeFrom="column">
               <wp:posOffset>457200</wp:posOffset>
@@ -4018,7 +4042,7 @@
           <w:lang w:eastAsia="en-CA"/>
         </w:rPr>
         <w:drawing>
-          <wp:anchor distT="0" distB="0" distL="114300" distR="114300" simplePos="0" relativeHeight="251656192" behindDoc="0" locked="0" layoutInCell="1" allowOverlap="1" wp14:anchorId="6295B1A2" wp14:editId="23CC6FF1">
+          <wp:anchor distT="0" distB="0" distL="114300" distR="114300" simplePos="0" relativeHeight="251654656" behindDoc="0" locked="0" layoutInCell="1" allowOverlap="1" wp14:anchorId="6295B1A2" wp14:editId="23CC6FF1">
             <wp:simplePos x="0" y="0"/>
             <wp:positionH relativeFrom="column">
               <wp:posOffset>457200</wp:posOffset>
@@ -4122,7 +4146,7 @@
           <w:lang w:eastAsia="en-CA"/>
         </w:rPr>
         <w:drawing>
-          <wp:anchor distT="0" distB="0" distL="114300" distR="114300" simplePos="0" relativeHeight="251658240" behindDoc="0" locked="0" layoutInCell="1" allowOverlap="1" wp14:anchorId="74EF2D17" wp14:editId="16A1C292">
+          <wp:anchor distT="0" distB="0" distL="114300" distR="114300" simplePos="0" relativeHeight="251655680" behindDoc="0" locked="0" layoutInCell="1" allowOverlap="1" wp14:anchorId="74EF2D17" wp14:editId="16A1C292">
             <wp:simplePos x="0" y="0"/>
             <wp:positionH relativeFrom="column">
               <wp:posOffset>457200</wp:posOffset>
@@ -4216,7 +4240,7 @@
       <w:pPr>
         <w:pStyle w:val="Heading2"/>
       </w:pPr>
-      <w:bookmarkStart w:id="21" w:name="_Toc457820427"/>
+      <w:bookmarkStart w:id="21" w:name="_Toc457823028"/>
       <w:r>
         <w:t>Game Link:</w:t>
       </w:r>
@@ -4256,8 +4280,6 @@
       <w:headerReference w:type="default" r:id="rId27"/>
       <w:footerReference w:type="even" r:id="rId28"/>
       <w:footerReference w:type="default" r:id="rId29"/>
-      <w:headerReference w:type="first" r:id="rId30"/>
-      <w:footerReference w:type="first" r:id="rId31"/>
       <w:pgSz w:w="12240" w:h="15840"/>
       <w:pgMar w:top="1440" w:right="1440" w:bottom="1440" w:left="1440" w:header="720" w:footer="720" w:gutter="0"/>
       <w:pgBorders w:offsetFrom="page">
@@ -4316,7 +4338,21 @@
         <w:rFonts w:asciiTheme="majorHAnsi" w:hAnsiTheme="majorHAnsi"/>
         <w:b/>
       </w:rPr>
-      <w:t>Version Number XX.</w:t>
+      <w:t xml:space="preserve">Version Number </w:t>
+    </w:r>
+    <w:r>
+      <w:rPr>
+        <w:rFonts w:asciiTheme="majorHAnsi" w:hAnsiTheme="majorHAnsi"/>
+        <w:b/>
+      </w:rPr>
+      <w:t>1.0</w:t>
+    </w:r>
+    <w:r>
+      <w:rPr>
+        <w:rFonts w:asciiTheme="majorHAnsi" w:hAnsiTheme="majorHAnsi"/>
+        <w:b/>
+      </w:rPr>
+      <w:t>.</w:t>
     </w:r>
     <w:r>
       <w:rPr>
@@ -4377,19 +4413,21 @@
     <w:sdt>
       <w:sdtPr>
         <w:rPr>
-          <w:rFonts w:asciiTheme="majorHAnsi" w:hAnsiTheme="majorHAnsi"/>
-        </w:rPr>
-        <w:id w:val="76027555"/>
-        <w:temporary/>
-        <w:showingPlcHdr/>
+          <w:rFonts w:asciiTheme="majorHAnsi" w:eastAsiaTheme="majorEastAsia" w:hAnsiTheme="majorHAnsi" w:cstheme="majorBidi"/>
+          <w:caps/>
+        </w:rPr>
+        <w:alias w:val="Company"/>
+        <w:id w:val="-99957459"/>
+        <w:dataBinding w:prefixMappings="xmlns:ns0='http://schemas.openxmlformats.org/officeDocument/2006/extended-properties'" w:xpath="/ns0:Properties[1]/ns0:Company[1]" w:storeItemID="{6668398D-A668-4E3E-A5EB-62B293D839F1}"/>
+        <w:text/>
       </w:sdtPr>
-      <w:sdtEndPr/>
       <w:sdtContent>
         <w:r>
           <w:rPr>
-            <w:rFonts w:asciiTheme="majorHAnsi" w:hAnsiTheme="majorHAnsi"/>
+            <w:rFonts w:asciiTheme="majorHAnsi" w:eastAsiaTheme="majorEastAsia" w:hAnsiTheme="majorHAnsi" w:cstheme="majorBidi"/>
+            <w:caps/>
           </w:rPr>
-          <w:t>[Type text]</w:t>
+          <w:t>Sharknado games inc.</w:t>
         </w:r>
       </w:sdtContent>
     </w:sdt>
@@ -4429,16 +4467,6 @@
       <w:fldChar w:fldCharType="end"/>
     </w:r>
   </w:p>
-  <w:p>
-    <w:pPr>
-      <w:pStyle w:val="Footer"/>
-    </w:pPr>
-  </w:p>
-</w:ftr>
-</file>
-
-<file path=word/footer3.xml><?xml version="1.0" encoding="utf-8"?>
-<w:ftr xmlns:wpc="http://schemas.microsoft.com/office/word/2010/wordprocessingCanvas" xmlns:cx="http://schemas.microsoft.com/office/drawing/2014/chartex" xmlns:cx1="http://schemas.microsoft.com/office/drawing/2015/9/8/chartex" xmlns:cx2="http://schemas.microsoft.com/office/drawing/2015/10/21/chartex" xmlns:mc="http://schemas.openxmlformats.org/markup-compatibility/2006" xmlns:o="urn:schemas-microsoft-com:office:office" xmlns:r="http://schemas.openxmlformats.org/officeDocument/2006/relationships" xmlns:m="http://schemas.openxmlformats.org/officeDocument/2006/math" xmlns:v="urn:schemas-microsoft-com:vml" xmlns:wp14="http://schemas.microsoft.com/office/word/2010/wordprocessingDrawing" xmlns:wp="http://schemas.openxmlformats.org/drawingml/2006/wordprocessingDrawing" xmlns:w10="urn:schemas-microsoft-com:office:word" xmlns:w="http://schemas.openxmlformats.org/wordprocessingml/2006/main" xmlns:w14="http://schemas.microsoft.com/office/word/2010/wordml" xmlns:w15="http://schemas.microsoft.com/office/word/2012/wordml" xmlns:w16se="http://schemas.microsoft.com/office/word/2015/wordml/symex" xmlns:wpg="http://schemas.microsoft.com/office/word/2010/wordprocessingGroup" xmlns:wpi="http://schemas.microsoft.com/office/word/2010/wordprocessingInk" xmlns:wne="http://schemas.microsoft.com/office/word/2006/wordml" xmlns:wps="http://schemas.microsoft.com/office/word/2010/wordprocessingShape" mc:Ignorable="w14 w15 w16se wp14">
   <w:p>
     <w:pPr>
       <w:pStyle w:val="Footer"/>
@@ -4604,8 +4632,6 @@
           </w:tc>
         </w:sdtContent>
       </w:sdt>
-      <w:bookmarkStart w:id="22" w:name="_GoBack"/>
-      <w:bookmarkEnd w:id="22"/>
     </w:tr>
   </w:tbl>
   <w:p>
@@ -4751,16 +4777,6 @@
       </w:tc>
     </w:tr>
   </w:tbl>
-  <w:p>
-    <w:pPr>
-      <w:pStyle w:val="Header"/>
-    </w:pPr>
-  </w:p>
-</w:hdr>
-</file>
-
-<file path=word/header3.xml><?xml version="1.0" encoding="utf-8"?>
-<w:hdr xmlns:wpc="http://schemas.microsoft.com/office/word/2010/wordprocessingCanvas" xmlns:cx="http://schemas.microsoft.com/office/drawing/2014/chartex" xmlns:cx1="http://schemas.microsoft.com/office/drawing/2015/9/8/chartex" xmlns:cx2="http://schemas.microsoft.com/office/drawing/2015/10/21/chartex" xmlns:mc="http://schemas.openxmlformats.org/markup-compatibility/2006" xmlns:o="urn:schemas-microsoft-com:office:office" xmlns:r="http://schemas.openxmlformats.org/officeDocument/2006/relationships" xmlns:m="http://schemas.openxmlformats.org/officeDocument/2006/math" xmlns:v="urn:schemas-microsoft-com:vml" xmlns:wp14="http://schemas.microsoft.com/office/word/2010/wordprocessingDrawing" xmlns:wp="http://schemas.openxmlformats.org/drawingml/2006/wordprocessingDrawing" xmlns:w10="urn:schemas-microsoft-com:office:word" xmlns:w="http://schemas.openxmlformats.org/wordprocessingml/2006/main" xmlns:w14="http://schemas.microsoft.com/office/word/2010/wordml" xmlns:w15="http://schemas.microsoft.com/office/word/2012/wordml" xmlns:w16se="http://schemas.microsoft.com/office/word/2015/wordml/symex" xmlns:wpg="http://schemas.microsoft.com/office/word/2010/wordprocessingGroup" xmlns:wpi="http://schemas.microsoft.com/office/word/2010/wordprocessingInk" xmlns:wne="http://schemas.microsoft.com/office/word/2006/wordml" xmlns:wps="http://schemas.microsoft.com/office/word/2010/wordprocessingShape" mc:Ignorable="w14 w15 w16se wp14">
   <w:p>
     <w:pPr>
       <w:pStyle w:val="Header"/>
@@ -6487,6 +6503,36 @@
       <w:ind w:left="440"/>
     </w:pPr>
   </w:style>
+  <w:style w:type="paragraph" w:styleId="Subtitle">
+    <w:name w:val="Subtitle"/>
+    <w:basedOn w:val="Normal"/>
+    <w:next w:val="Normal"/>
+    <w:link w:val="SubtitleChar"/>
+    <w:uiPriority w:val="11"/>
+    <w:qFormat/>
+    <w:rsid w:val="00EA685E"/>
+    <w:pPr>
+      <w:numPr>
+        <w:ilvl w:val="1"/>
+      </w:numPr>
+      <w:spacing w:after="160"/>
+    </w:pPr>
+    <w:rPr>
+      <w:color w:val="5A5A5A" w:themeColor="text1" w:themeTint="A5"/>
+      <w:spacing w:val="15"/>
+    </w:rPr>
+  </w:style>
+  <w:style w:type="character" w:customStyle="1" w:styleId="SubtitleChar">
+    <w:name w:val="Subtitle Char"/>
+    <w:basedOn w:val="DefaultParagraphFont"/>
+    <w:link w:val="Subtitle"/>
+    <w:uiPriority w:val="11"/>
+    <w:rsid w:val="00EA685E"/>
+    <w:rPr>
+      <w:color w:val="5A5A5A" w:themeColor="text1" w:themeTint="A5"/>
+      <w:spacing w:val="15"/>
+    </w:rPr>
+  </w:style>
 </w:styles>
 </file>
 
@@ -6785,7 +6831,12 @@
 </file>
 
 <file path=customXml/item2.xml><?xml version="1.0" encoding="utf-8"?>
-<ct:contentTypeSchema xmlns:ct="http://schemas.microsoft.com/office/2006/metadata/contentType" xmlns:ma="http://schemas.microsoft.com/office/2006/metadata/properties/metaAttributes" ct:_="" ma:_="" ma:contentTypeName="TemplateFile" ma:contentTypeID="0x0101006EDDDB5EE6D98C44930B742096920B300400F5B6D36B3EF94B4E9A635CDF2A18F5B8" ma:contentTypeVersion="33" ma:contentTypeDescription="Create a new document." ma:contentTypeScope="" ma:versionID="37d3ec2b48d53e45b233ad8f52fe1b11"/>
+<?mso-contentType ?>
+<FormTemplates xmlns="http://schemas.microsoft.com/sharepoint/v3/contenttype/forms">
+  <Display>DocumentLibraryForm</Display>
+  <Edit>AssetEditForm</Edit>
+  <New>DocumentLibraryForm</New>
+</FormTemplates>
 </file>
 
 <file path=customXml/item3.xml><?xml version="1.0" encoding="utf-8"?>
@@ -6793,12 +6844,7 @@
 </file>
 
 <file path=customXml/item4.xml><?xml version="1.0" encoding="utf-8"?>
-<?mso-contentType ?>
-<FormTemplates xmlns="http://schemas.microsoft.com/sharepoint/v3/contenttype/forms">
-  <Display>DocumentLibraryForm</Display>
-  <Edit>AssetEditForm</Edit>
-  <New>DocumentLibraryForm</New>
-</FormTemplates>
+<ct:contentTypeSchema xmlns:ct="http://schemas.microsoft.com/office/2006/metadata/contentType" xmlns:ma="http://schemas.microsoft.com/office/2006/metadata/properties/metaAttributes" ct:_="" ma:_="" ma:contentTypeName="TemplateFile" ma:contentTypeID="0x0101006EDDDB5EE6D98C44930B742096920B300400F5B6D36B3EF94B4E9A635CDF2A18F5B8" ma:contentTypeVersion="33" ma:contentTypeDescription="Create a new document." ma:contentTypeScope="" ma:versionID="37d3ec2b48d53e45b233ad8f52fe1b11"/>
 </file>
 
 <file path=customXml/item5.xml><?xml version="1.0" encoding="utf-8"?>
@@ -6814,10 +6860,9 @@
 </file>
 
 <file path=customXml/itemProps2.xml><?xml version="1.0" encoding="utf-8"?>
-<ds:datastoreItem xmlns:ds="http://schemas.openxmlformats.org/officeDocument/2006/customXml" ds:itemID="{F9F1F569-4C10-4968-8575-367736BE939A}">
+<ds:datastoreItem xmlns:ds="http://schemas.openxmlformats.org/officeDocument/2006/customXml" ds:itemID="{DF8A6096-AC3C-41A5-9CB9-998E1823050B}">
   <ds:schemaRefs>
-    <ds:schemaRef ds:uri="http://schemas.microsoft.com/office/2006/metadata/contentType"/>
-    <ds:schemaRef ds:uri="http://schemas.microsoft.com/office/2006/metadata/properties/metaAttributes"/>
+    <ds:schemaRef ds:uri="http://schemas.microsoft.com/sharepoint/v3/contenttype/forms"/>
   </ds:schemaRefs>
 </ds:datastoreItem>
 </file>
@@ -6832,15 +6877,16 @@
 </file>
 
 <file path=customXml/itemProps4.xml><?xml version="1.0" encoding="utf-8"?>
-<ds:datastoreItem xmlns:ds="http://schemas.openxmlformats.org/officeDocument/2006/customXml" ds:itemID="{DF8A6096-AC3C-41A5-9CB9-998E1823050B}">
+<ds:datastoreItem xmlns:ds="http://schemas.openxmlformats.org/officeDocument/2006/customXml" ds:itemID="{F9F1F569-4C10-4968-8575-367736BE939A}">
   <ds:schemaRefs>
-    <ds:schemaRef ds:uri="http://schemas.microsoft.com/sharepoint/v3/contenttype/forms"/>
+    <ds:schemaRef ds:uri="http://schemas.microsoft.com/office/2006/metadata/contentType"/>
+    <ds:schemaRef ds:uri="http://schemas.microsoft.com/office/2006/metadata/properties/metaAttributes"/>
   </ds:schemaRefs>
 </ds:datastoreItem>
 </file>
 
 <file path=customXml/itemProps5.xml><?xml version="1.0" encoding="utf-8"?>
-<ds:datastoreItem xmlns:ds="http://schemas.openxmlformats.org/officeDocument/2006/customXml" ds:itemID="{8387F4E8-4228-43A9-92E6-7A84AF299AD6}">
+<ds:datastoreItem xmlns:ds="http://schemas.openxmlformats.org/officeDocument/2006/customXml" ds:itemID="{658D409C-8078-4D6D-8F92-FC8F936DECFF}">
   <ds:schemaRefs>
     <ds:schemaRef ds:uri="http://schemas.openxmlformats.org/officeDocument/2006/bibliography"/>
   </ds:schemaRefs>

</xml_diff>